<commit_message>
Refined VIP List Manipulation through GUI
Can now add, update, and delete
</commit_message>
<xml_diff>
--- a/QueuingThesisDocumentation.docx
+++ b/QueuingThesisDocumentation.docx
@@ -1,6 +1,6 @@
 
 <file path=word/document.xml><?xml version="1.0" encoding="utf-8"?>
-<w:document xmlns:wpc="http://schemas.microsoft.com/office/word/2010/wordprocessingCanvas" xmlns:mc="http://schemas.openxmlformats.org/markup-compatibility/2006" xmlns:o="urn:schemas-microsoft-com:office:office" xmlns:r="http://schemas.openxmlformats.org/officeDocument/2006/relationships" xmlns:m="http://schemas.openxmlformats.org/officeDocument/2006/math" xmlns:v="urn:schemas-microsoft-com:vml" xmlns:wp14="http://schemas.microsoft.com/office/word/2010/wordprocessingDrawing" xmlns:wp="http://schemas.openxmlformats.org/drawingml/2006/wordprocessingDrawing" xmlns:w10="urn:schemas-microsoft-com:office:word" xmlns:w="http://schemas.openxmlformats.org/wordprocessingml/2006/main" xmlns:w14="http://schemas.microsoft.com/office/word/2010/wordml" xmlns:w15="http://schemas.microsoft.com/office/word/2012/wordml" xmlns:wpg="http://schemas.microsoft.com/office/word/2010/wordprocessingGroup" xmlns:wpi="http://schemas.microsoft.com/office/word/2010/wordprocessingInk" xmlns:wne="http://schemas.microsoft.com/office/word/2006/wordml" xmlns:wps="http://schemas.microsoft.com/office/word/2010/wordprocessingShape" mc:Ignorable="w14 w15 wp14">
+<w:document xmlns:wpc="http://schemas.microsoft.com/office/word/2010/wordprocessingCanvas" xmlns:mc="http://schemas.openxmlformats.org/markup-compatibility/2006" xmlns:o="urn:schemas-microsoft-com:office:office" xmlns:r="http://schemas.openxmlformats.org/officeDocument/2006/relationships" xmlns:m="http://schemas.openxmlformats.org/officeDocument/2006/math" xmlns:v="urn:schemas-microsoft-com:vml" xmlns:wp14="http://schemas.microsoft.com/office/word/2010/wordprocessingDrawing" xmlns:wp="http://schemas.openxmlformats.org/drawingml/2006/wordprocessingDrawing" xmlns:w10="urn:schemas-microsoft-com:office:word" xmlns:w="http://schemas.openxmlformats.org/wordprocessingml/2006/main" xmlns:w14="http://schemas.microsoft.com/office/word/2010/wordml" xmlns:w15="http://schemas.microsoft.com/office/word/2012/wordml" xmlns:wpg="http://schemas.microsoft.com/office/word/2010/wordprocessingGroup" xmlns:wpi="http://schemas.microsoft.com/office/word/2010/wordprocessingInk" xmlns:wne="http://schemas.microsoft.com/office/word/2006/wordml" xmlns:wps="http://schemas.microsoft.com/office/word/2010/wordprocessingShape" xmlns:a="http://schemas.openxmlformats.org/drawingml/2006/main" xmlns:pic="http://schemas.openxmlformats.org/drawingml/2006/picture" xmlns:a14="http://schemas.microsoft.com/office/drawing/2010/main" mc:Ignorable="w14 w15 wp14">
   <w:background w:color="FFFFFF"/>
   <w:body>
     <w:p>
@@ -276,7 +276,7 @@
       </w:sdtPr>
       <w:sdtEndPr>
         <w:rPr>
-          <w:rFonts w:ascii="Arial" w:eastAsia="Arial" w:hAnsi="Arial" w:cs="Arial"/>
+          <w:rFonts w:ascii="Arial" w:hAnsi="Arial" w:eastAsia="Arial" w:cs="Arial"/>
           <w:b/>
           <w:bCs/>
           <w:noProof/>
@@ -305,7 +305,7 @@
               <w:tab w:val="right" w:leader="dot" w:pos="8630"/>
             </w:tabs>
             <w:rPr>
-              <w:rFonts w:asciiTheme="minorHAnsi" w:eastAsiaTheme="minorEastAsia" w:hAnsiTheme="minorHAnsi" w:cstheme="minorBidi"/>
+              <w:rFonts w:asciiTheme="minorHAnsi" w:hAnsiTheme="minorHAnsi" w:eastAsiaTheme="minorEastAsia" w:cstheme="minorBidi"/>
               <w:noProof/>
               <w:color w:val="auto"/>
               <w:szCs w:val="22"/>
@@ -320,7 +320,7 @@
           <w:r>
             <w:fldChar w:fldCharType="separate"/>
           </w:r>
-          <w:hyperlink w:anchor="_Toc400237465" w:history="1">
+          <w:hyperlink w:history="1" w:anchor="_Toc400237465">
             <w:r>
               <w:rPr>
                 <w:rStyle w:val="Hyperlink"/>
@@ -385,13 +385,13 @@
               <w:tab w:val="right" w:leader="dot" w:pos="8630"/>
             </w:tabs>
             <w:rPr>
-              <w:rFonts w:asciiTheme="minorHAnsi" w:eastAsiaTheme="minorEastAsia" w:hAnsiTheme="minorHAnsi" w:cstheme="minorBidi"/>
+              <w:rFonts w:asciiTheme="minorHAnsi" w:hAnsiTheme="minorHAnsi" w:eastAsiaTheme="minorEastAsia" w:cstheme="minorBidi"/>
               <w:noProof/>
               <w:color w:val="auto"/>
               <w:szCs w:val="22"/>
             </w:rPr>
           </w:pPr>
-          <w:hyperlink w:anchor="_Toc400237466" w:history="1">
+          <w:hyperlink w:history="1" w:anchor="_Toc400237466">
             <w:r>
               <w:rPr>
                 <w:rStyle w:val="Hyperlink"/>
@@ -456,13 +456,13 @@
               <w:tab w:val="right" w:leader="dot" w:pos="8630"/>
             </w:tabs>
             <w:rPr>
-              <w:rFonts w:asciiTheme="minorHAnsi" w:eastAsiaTheme="minorEastAsia" w:hAnsiTheme="minorHAnsi" w:cstheme="minorBidi"/>
+              <w:rFonts w:asciiTheme="minorHAnsi" w:hAnsiTheme="minorHAnsi" w:eastAsiaTheme="minorEastAsia" w:cstheme="minorBidi"/>
               <w:noProof/>
               <w:color w:val="auto"/>
               <w:szCs w:val="22"/>
             </w:rPr>
           </w:pPr>
-          <w:hyperlink w:anchor="_Toc400237467" w:history="1">
+          <w:hyperlink w:history="1" w:anchor="_Toc400237467">
             <w:r>
               <w:rPr>
                 <w:rStyle w:val="Hyperlink"/>
@@ -527,13 +527,13 @@
               <w:tab w:val="right" w:leader="dot" w:pos="8630"/>
             </w:tabs>
             <w:rPr>
-              <w:rFonts w:asciiTheme="minorHAnsi" w:eastAsiaTheme="minorEastAsia" w:hAnsiTheme="minorHAnsi" w:cstheme="minorBidi"/>
+              <w:rFonts w:asciiTheme="minorHAnsi" w:hAnsiTheme="minorHAnsi" w:eastAsiaTheme="minorEastAsia" w:cstheme="minorBidi"/>
               <w:noProof/>
               <w:color w:val="auto"/>
               <w:szCs w:val="22"/>
             </w:rPr>
           </w:pPr>
-          <w:hyperlink w:anchor="_Toc400237468" w:history="1">
+          <w:hyperlink w:history="1" w:anchor="_Toc400237468">
             <w:r>
               <w:rPr>
                 <w:rStyle w:val="Hyperlink"/>
@@ -598,13 +598,13 @@
               <w:tab w:val="right" w:leader="dot" w:pos="8630"/>
             </w:tabs>
             <w:rPr>
-              <w:rFonts w:asciiTheme="minorHAnsi" w:eastAsiaTheme="minorEastAsia" w:hAnsiTheme="minorHAnsi" w:cstheme="minorBidi"/>
+              <w:rFonts w:asciiTheme="minorHAnsi" w:hAnsiTheme="minorHAnsi" w:eastAsiaTheme="minorEastAsia" w:cstheme="minorBidi"/>
               <w:noProof/>
               <w:color w:val="auto"/>
               <w:szCs w:val="22"/>
             </w:rPr>
           </w:pPr>
-          <w:hyperlink w:anchor="_Toc400237469" w:history="1">
+          <w:hyperlink w:history="1" w:anchor="_Toc400237469">
             <w:r>
               <w:rPr>
                 <w:rStyle w:val="Hyperlink"/>
@@ -669,13 +669,13 @@
               <w:tab w:val="right" w:leader="dot" w:pos="8630"/>
             </w:tabs>
             <w:rPr>
-              <w:rFonts w:asciiTheme="minorHAnsi" w:eastAsiaTheme="minorEastAsia" w:hAnsiTheme="minorHAnsi" w:cstheme="minorBidi"/>
+              <w:rFonts w:asciiTheme="minorHAnsi" w:hAnsiTheme="minorHAnsi" w:eastAsiaTheme="minorEastAsia" w:cstheme="minorBidi"/>
               <w:noProof/>
               <w:color w:val="auto"/>
               <w:szCs w:val="22"/>
             </w:rPr>
           </w:pPr>
-          <w:hyperlink w:anchor="_Toc400237470" w:history="1">
+          <w:hyperlink w:history="1" w:anchor="_Toc400237470">
             <w:r>
               <w:rPr>
                 <w:rStyle w:val="Hyperlink"/>
@@ -740,13 +740,13 @@
               <w:tab w:val="right" w:leader="dot" w:pos="8630"/>
             </w:tabs>
             <w:rPr>
-              <w:rFonts w:asciiTheme="minorHAnsi" w:eastAsiaTheme="minorEastAsia" w:hAnsiTheme="minorHAnsi" w:cstheme="minorBidi"/>
+              <w:rFonts w:asciiTheme="minorHAnsi" w:hAnsiTheme="minorHAnsi" w:eastAsiaTheme="minorEastAsia" w:cstheme="minorBidi"/>
               <w:noProof/>
               <w:color w:val="auto"/>
               <w:szCs w:val="22"/>
             </w:rPr>
           </w:pPr>
-          <w:hyperlink w:anchor="_Toc400237471" w:history="1">
+          <w:hyperlink w:history="1" w:anchor="_Toc400237471">
             <w:r>
               <w:rPr>
                 <w:rStyle w:val="Hyperlink"/>
@@ -811,13 +811,13 @@
               <w:tab w:val="right" w:leader="dot" w:pos="8630"/>
             </w:tabs>
             <w:rPr>
-              <w:rFonts w:asciiTheme="minorHAnsi" w:eastAsiaTheme="minorEastAsia" w:hAnsiTheme="minorHAnsi" w:cstheme="minorBidi"/>
+              <w:rFonts w:asciiTheme="minorHAnsi" w:hAnsiTheme="minorHAnsi" w:eastAsiaTheme="minorEastAsia" w:cstheme="minorBidi"/>
               <w:noProof/>
               <w:color w:val="auto"/>
               <w:szCs w:val="22"/>
             </w:rPr>
           </w:pPr>
-          <w:hyperlink w:anchor="_Toc400237472" w:history="1">
+          <w:hyperlink w:history="1" w:anchor="_Toc400237472">
             <w:r>
               <w:rPr>
                 <w:rStyle w:val="Hyperlink"/>
@@ -882,13 +882,13 @@
               <w:tab w:val="right" w:leader="dot" w:pos="8630"/>
             </w:tabs>
             <w:rPr>
-              <w:rFonts w:asciiTheme="minorHAnsi" w:eastAsiaTheme="minorEastAsia" w:hAnsiTheme="minorHAnsi" w:cstheme="minorBidi"/>
+              <w:rFonts w:asciiTheme="minorHAnsi" w:hAnsiTheme="minorHAnsi" w:eastAsiaTheme="minorEastAsia" w:cstheme="minorBidi"/>
               <w:noProof/>
               <w:color w:val="auto"/>
               <w:szCs w:val="22"/>
             </w:rPr>
           </w:pPr>
-          <w:hyperlink w:anchor="_Toc400237473" w:history="1">
+          <w:hyperlink w:history="1" w:anchor="_Toc400237473">
             <w:r>
               <w:rPr>
                 <w:rStyle w:val="Hyperlink"/>
@@ -953,13 +953,13 @@
               <w:tab w:val="right" w:leader="dot" w:pos="8630"/>
             </w:tabs>
             <w:rPr>
-              <w:rFonts w:asciiTheme="minorHAnsi" w:eastAsiaTheme="minorEastAsia" w:hAnsiTheme="minorHAnsi" w:cstheme="minorBidi"/>
+              <w:rFonts w:asciiTheme="minorHAnsi" w:hAnsiTheme="minorHAnsi" w:eastAsiaTheme="minorEastAsia" w:cstheme="minorBidi"/>
               <w:noProof/>
               <w:color w:val="auto"/>
               <w:szCs w:val="22"/>
             </w:rPr>
           </w:pPr>
-          <w:hyperlink w:anchor="_Toc400237474" w:history="1">
+          <w:hyperlink w:history="1" w:anchor="_Toc400237474">
             <w:r>
               <w:rPr>
                 <w:rStyle w:val="Hyperlink"/>
@@ -1024,13 +1024,13 @@
               <w:tab w:val="right" w:leader="dot" w:pos="8630"/>
             </w:tabs>
             <w:rPr>
-              <w:rFonts w:asciiTheme="minorHAnsi" w:eastAsiaTheme="minorEastAsia" w:hAnsiTheme="minorHAnsi" w:cstheme="minorBidi"/>
+              <w:rFonts w:asciiTheme="minorHAnsi" w:hAnsiTheme="minorHAnsi" w:eastAsiaTheme="minorEastAsia" w:cstheme="minorBidi"/>
               <w:noProof/>
               <w:color w:val="auto"/>
               <w:szCs w:val="22"/>
             </w:rPr>
           </w:pPr>
-          <w:hyperlink w:anchor="_Toc400237475" w:history="1">
+          <w:hyperlink w:history="1" w:anchor="_Toc400237475">
             <w:r>
               <w:rPr>
                 <w:rStyle w:val="Hyperlink"/>
@@ -1095,13 +1095,13 @@
               <w:tab w:val="right" w:leader="dot" w:pos="8630"/>
             </w:tabs>
             <w:rPr>
-              <w:rFonts w:asciiTheme="minorHAnsi" w:eastAsiaTheme="minorEastAsia" w:hAnsiTheme="minorHAnsi" w:cstheme="minorBidi"/>
+              <w:rFonts w:asciiTheme="minorHAnsi" w:hAnsiTheme="minorHAnsi" w:eastAsiaTheme="minorEastAsia" w:cstheme="minorBidi"/>
               <w:noProof/>
               <w:color w:val="auto"/>
               <w:szCs w:val="22"/>
             </w:rPr>
           </w:pPr>
-          <w:hyperlink w:anchor="_Toc400237476" w:history="1">
+          <w:hyperlink w:history="1" w:anchor="_Toc400237476">
             <w:r>
               <w:rPr>
                 <w:rStyle w:val="Hyperlink"/>
@@ -1166,13 +1166,13 @@
               <w:tab w:val="right" w:leader="dot" w:pos="8630"/>
             </w:tabs>
             <w:rPr>
-              <w:rFonts w:asciiTheme="minorHAnsi" w:eastAsiaTheme="minorEastAsia" w:hAnsiTheme="minorHAnsi" w:cstheme="minorBidi"/>
+              <w:rFonts w:asciiTheme="minorHAnsi" w:hAnsiTheme="minorHAnsi" w:eastAsiaTheme="minorEastAsia" w:cstheme="minorBidi"/>
               <w:noProof/>
               <w:color w:val="auto"/>
               <w:szCs w:val="22"/>
             </w:rPr>
           </w:pPr>
-          <w:hyperlink w:anchor="_Toc400237477" w:history="1">
+          <w:hyperlink w:history="1" w:anchor="_Toc400237477">
             <w:r>
               <w:rPr>
                 <w:rStyle w:val="Hyperlink"/>
@@ -1237,13 +1237,13 @@
               <w:tab w:val="right" w:leader="dot" w:pos="8630"/>
             </w:tabs>
             <w:rPr>
-              <w:rFonts w:asciiTheme="minorHAnsi" w:eastAsiaTheme="minorEastAsia" w:hAnsiTheme="minorHAnsi" w:cstheme="minorBidi"/>
+              <w:rFonts w:asciiTheme="minorHAnsi" w:hAnsiTheme="minorHAnsi" w:eastAsiaTheme="minorEastAsia" w:cstheme="minorBidi"/>
               <w:noProof/>
               <w:color w:val="auto"/>
               <w:szCs w:val="22"/>
             </w:rPr>
           </w:pPr>
-          <w:hyperlink w:anchor="_Toc400237478" w:history="1">
+          <w:hyperlink w:history="1" w:anchor="_Toc400237478">
             <w:r>
               <w:rPr>
                 <w:rStyle w:val="Hyperlink"/>
@@ -1308,13 +1308,13 @@
               <w:tab w:val="right" w:leader="dot" w:pos="8630"/>
             </w:tabs>
             <w:rPr>
-              <w:rFonts w:asciiTheme="minorHAnsi" w:eastAsiaTheme="minorEastAsia" w:hAnsiTheme="minorHAnsi" w:cstheme="minorBidi"/>
+              <w:rFonts w:asciiTheme="minorHAnsi" w:hAnsiTheme="minorHAnsi" w:eastAsiaTheme="minorEastAsia" w:cstheme="minorBidi"/>
               <w:noProof/>
               <w:color w:val="auto"/>
               <w:szCs w:val="22"/>
             </w:rPr>
           </w:pPr>
-          <w:hyperlink w:anchor="_Toc400237479" w:history="1">
+          <w:hyperlink w:history="1" w:anchor="_Toc400237479">
             <w:r>
               <w:rPr>
                 <w:rStyle w:val="Hyperlink"/>
@@ -1394,11 +1394,11 @@
         <w:pStyle w:val="Heading1"/>
         <w:contextualSpacing w:val="0"/>
       </w:pPr>
-      <w:bookmarkStart w:id="0" w:name="h.rys0olf7yd0u" w:colFirst="0" w:colLast="0"/>
+      <w:bookmarkStart w:name="h.rys0olf7yd0u" w:colFirst="0" w:colLast="0" w:id="0"/>
       <w:bookmarkEnd w:id="0"/>
     </w:p>
     <w:p>
-      <w:bookmarkStart w:id="1" w:name="_GoBack"/>
+      <w:bookmarkStart w:name="_GoBack" w:id="1"/>
       <w:bookmarkEnd w:id="1"/>
       <w:r>
         <w:br w:type="page"/>
@@ -1409,7 +1409,7 @@
         <w:pStyle w:val="Heading1"/>
         <w:contextualSpacing w:val="0"/>
       </w:pPr>
-      <w:bookmarkStart w:id="2" w:name="h.qfq0ybqkoped" w:colFirst="0" w:colLast="0"/>
+      <w:bookmarkStart w:name="h.qfq0ybqkoped" w:colFirst="0" w:colLast="0" w:id="2"/>
       <w:bookmarkEnd w:id="2"/>
     </w:p>
     <w:p>
@@ -1417,8 +1417,8 @@
         <w:pStyle w:val="Heading1"/>
         <w:contextualSpacing w:val="0"/>
       </w:pPr>
-      <w:bookmarkStart w:id="3" w:name="h.910uy4j19yl" w:colFirst="0" w:colLast="0"/>
-      <w:bookmarkStart w:id="4" w:name="_Toc400237465"/>
+      <w:bookmarkStart w:name="h.910uy4j19yl" w:colFirst="0" w:colLast="0" w:id="3"/>
+      <w:bookmarkStart w:name="_Toc400237465" w:id="4"/>
       <w:bookmarkEnd w:id="3"/>
       <w:r>
         <w:t>Chapter 1</w:t>
@@ -1438,88 +1438,99 @@
       </w:pPr>
       <w:r>
         <w:rPr>
-          <w:b/>
+          <w:b w:val="1"/>
+          <w:bCs w:val="1"/>
           <w:sz w:val="26"/>
+          <w:szCs w:val="26"/>
         </w:rPr>
         <w:t xml:space="preserve">1.1 Project Context </w:t>
       </w:r>
     </w:p>
     <w:p>
       <w:pPr>
-        <w:widowControl w:val="0"/>
-        <w:ind w:firstLine="720"/>
-        <w:jc w:val="both"/>
-      </w:pPr>
-      <w:r>
+        <w:contextualSpacing w:val="0"/>
+        <w:jc w:val="both"/>
+      </w:pPr>
+      <w:bookmarkStart w:name="h.2k4sjahxamse" w:colFirst="0" w:colLast="0" w:id="5"/>
+      <w:bookmarkStart w:name="_Toc400237466" w:id="6"/>
+      <w:bookmarkEnd w:id="5"/>
+      <w:r>
+        <w:rPr/>
         <w:t>Back in the day, when people would opt to execute some business transactions, most often you would find them falling in line. Whether they end up standing or sitting while waiting for their turn, this brings about a lengthy period of waiting resulting in low customer satisfaction and poor company image - based on a research conducted by Barclay and his fellow colleagues (2013), results showed that psychological morbidity worsened during the period of waiting also,</w:t>
       </w:r>
       <w:r>
         <w:rPr>
-          <w:b/>
+          <w:b w:val="1"/>
+          <w:bCs w:val="1"/>
         </w:rPr>
         <w:t xml:space="preserve"> </w:t>
       </w:r>
       <w:r>
+        <w:rPr/>
         <w:t xml:space="preserve">David Maister in his theory </w:t>
       </w:r>
       <w:r>
         <w:rPr>
-          <w:i/>
+          <w:i w:val="1"/>
+          <w:iCs w:val="1"/>
         </w:rPr>
         <w:t>Psychology of Waiting Lines</w:t>
       </w:r>
       <w:r>
+        <w:rPr/>
         <w:t xml:space="preserve"> stated that </w:t>
       </w:r>
       <w:r>
         <w:rPr>
-          <w:i/>
+          <w:i w:val="1"/>
+          <w:iCs w:val="1"/>
         </w:rPr>
         <w:t>waiting-line experience in a service facility significantly affects our overall perceptions of the quality of service provided</w:t>
       </w:r>
       <w:r>
+        <w:rPr/>
         <w:t>. These days, given the immensity of things that need be done, simple queueing systems have been the stagnant choice for handling lines of people for transactions in an organization - usually in the service-providing businesses.</w:t>
       </w:r>
     </w:p>
     <w:p>
       <w:pPr>
-        <w:widowControl w:val="0"/>
-        <w:ind w:firstLine="720"/>
-        <w:jc w:val="both"/>
-      </w:pPr>
-      <w:r>
-        <w:t xml:space="preserve">Current queuing systems handle lines in a more effective way by providing a number and allowing the clients to wait. However, people must be physically present - which still brings the old issue of  inconvenience to those who wish to do more productive acts for their time spent waiting instead of just staying in the queue. This brought about a solution for such a problem, instead of merely providing a number and letting the clients wait, an additional feature will be implemented - a web application incorporated with SMS notifications. Now, people can spend their time productively while waiting for their turn in the queue. Also, another feature shall be added - Prioritization. Those who have certain privileges get instant access to the front of the queue, providing them with convenience and a higher rate of satisfaction. Not only does this make it more convenient for the client, </w:t>
-      </w:r>
-      <w:r>
-        <w:lastRenderedPageBreak/>
-        <w:t>the administrator of the transactions will also have ease in completing the transaction since the purpose of their stay is indicated in the queue request. No more questions, no more indefinite waiting, convenience and ease is served.</w:t>
-      </w:r>
-    </w:p>
-    <w:p>
-      <w:pPr>
-        <w:widowControl w:val="0"/>
-        <w:jc w:val="both"/>
-      </w:pPr>
-      <w:r>
-        <w:rPr>
-          <w:noProof/>
-        </w:rPr>
+        <w:contextualSpacing w:val="0"/>
+        <w:jc w:val="both"/>
+      </w:pPr>
+      <w:r>
+        <w:rPr/>
+        <w:t>Current queuing systems handle lines in a more effective way by providing a number and allowing the clients to wait. However, people must be physically present - which still brings the old issue of  inconvenience to those who wish to do more productive acts for their time spent waiting instead of just staying in the queue. This brought about a solution for such a problem, instead of merely providing a number and letting the clients wait, an additional feature was implemented - a web application incorporated with SMS notifications. Now, people can spend their time productively while waiting for their turn in the queue. Also, another feature was added - Prioritization. Those who have certain privileges get instant access to the front of the queue, providing them with convenience and a higher rate of satisfaction. Not only does this make it more convenient for the client, the administrator of the transactions also have ease in completing the transaction since the purpose of their stay is indicated in the queue request. No more questions, no more indefinite waiting, convenience and ease are served.</w:t>
+      </w:r>
+    </w:p>
+    <w:p>
+      <w:pPr>
+        <w:contextualSpacing w:val="0"/>
+        <w:jc w:val="both"/>
+      </w:pPr>
+      <w:r>
         <w:drawing>
-          <wp:inline distT="114300" distB="114300" distL="114300" distR="114300" wp14:anchorId="36590729" wp14:editId="07777777">
-            <wp:extent cx="5476450" cy="2941895"/>
+          <wp:inline wp14:editId="71A8DE11" wp14:anchorId="3FB13D87">
+            <wp:extent cx="342900" cy="342900"/>
             <wp:effectExtent l="0" t="0" r="0" b="0"/>
-            <wp:docPr id="19" name="image16.png"/>
-            <wp:cNvGraphicFramePr/>
-            <a:graphic xmlns:a="http://schemas.openxmlformats.org/drawingml/2006/main">
+            <wp:docPr id="754126560" name="picture" descr="F,{67c42a06-f3c9-4850-bb17-c58608b03f65}{15},11.97917,4.729167" title="Image download failed."/>
+            <wp:cNvGraphicFramePr>
+              <a:graphicFrameLocks noChangeAspect="1"/>
+            </wp:cNvGraphicFramePr>
+            <a:graphic>
               <a:graphicData uri="http://schemas.openxmlformats.org/drawingml/2006/picture">
-                <pic:pic xmlns:pic="http://schemas.openxmlformats.org/drawingml/2006/picture">
+                <pic:pic>
                   <pic:nvPicPr>
-                    <pic:cNvPr id="0" name="image16.png"/>
-                    <pic:cNvPicPr preferRelativeResize="0"/>
+                    <pic:cNvPr id="0" name="picture"/>
+                    <pic:cNvPicPr/>
                   </pic:nvPicPr>
                   <pic:blipFill>
-                    <a:blip r:embed="rId8"/>
-                    <a:srcRect/>
+                    <a:blip r:embed="Rc911fef4ed1d4e54">
+                      <a:extLst>
+                        <a:ext xmlns:a="http://schemas.openxmlformats.org/drawingml/2006/main" uri="{28A0092B-C50C-407E-A947-70E740481C1C}">
+                          <a14:useLocalDpi val="0"/>
+                        </a:ext>
+                      </a:extLst>
+                    </a:blip>
                     <a:stretch>
                       <a:fillRect/>
                     </a:stretch>
@@ -1527,12 +1538,11 @@
                   <pic:spPr>
                     <a:xfrm>
                       <a:off x="0" y="0"/>
-                      <a:ext cx="5476450" cy="2941895"/>
+                      <a:ext cx="342900" cy="342900"/>
                     </a:xfrm>
                     <a:prstGeom prst="rect">
                       <a:avLst/>
                     </a:prstGeom>
-                    <a:ln/>
                   </pic:spPr>
                 </pic:pic>
               </a:graphicData>
@@ -1540,20 +1550,81 @@
           </wp:inline>
         </w:drawing>
       </w:r>
+      <w:r>
+        <w:rPr/>
+        <w:t xml:space="preserve"> </w:t>
+      </w:r>
+    </w:p>
+    <w:p>
+      <w:pPr>
+        <w:pStyle w:val="Heading2"/>
+      </w:pPr>
+      <w:r>
+        <w:rPr/>
+        <w:t xml:space="preserve"> </w:t>
+      </w:r>
+    </w:p>
+    <w:p>
+      <w:pPr>
+        <w:pStyle w:val="Heading2"/>
+      </w:pPr>
+      <w:r>
+        <w:rPr/>
+        <w:t xml:space="preserve"> </w:t>
+      </w:r>
+    </w:p>
+    <w:p>
+      <w:pPr>
+        <w:pStyle w:val="Heading2"/>
+      </w:pPr>
+      <w:r>
+        <w:rPr/>
+        <w:t xml:space="preserve"> </w:t>
+      </w:r>
+    </w:p>
+    <w:p>
+      <w:pPr>
+        <w:pStyle w:val="Heading2"/>
+      </w:pPr>
+      <w:r>
+        <w:rPr/>
+        <w:t xml:space="preserve"> </w:t>
+      </w:r>
+    </w:p>
+    <w:p>
+      <w:pPr>
+        <w:contextualSpacing w:val="0"/>
+      </w:pPr>
+      <w:r>
+        <w:br/>
+      </w:r>
+    </w:p>
+    <w:p>
+      <w:pPr>
+        <w:pStyle w:val="Heading2"/>
+      </w:pPr>
+      <w:r>
+        <w:rPr>
+          <w:b w:val="0"/>
+          <w:bCs w:val="0"/>
+          <w:i w:val="1"/>
+          <w:iCs w:val="1"/>
+        </w:rPr>
+        <w:t>Figure 1.1 – Block Diagram of the Queuing System</w:t>
+      </w:r>
     </w:p>
     <w:p>
       <w:pPr>
         <w:pStyle w:val="Heading2"/>
         <w:contextualSpacing w:val="0"/>
       </w:pPr>
-      <w:bookmarkStart w:id="5" w:name="h.2k4sjahxamse" w:colFirst="0" w:colLast="0"/>
-      <w:bookmarkStart w:id="6" w:name="_Toc400237466"/>
-      <w:bookmarkEnd w:id="5"/>
-      <w:r>
+      <w:r>
+        <w:rPr/>
         <w:t>1.2 Purpose and Description</w:t>
       </w:r>
       <w:bookmarkEnd w:id="6"/>
       <w:r>
+        <w:rPr/>
         <w:t xml:space="preserve"> </w:t>
       </w:r>
     </w:p>
@@ -1582,8 +1653,8 @@
         <w:pStyle w:val="Heading2"/>
         <w:contextualSpacing w:val="0"/>
       </w:pPr>
-      <w:bookmarkStart w:id="7" w:name="h.cjycrlx9p6b9" w:colFirst="0" w:colLast="0"/>
-      <w:bookmarkStart w:id="8" w:name="_Toc400237467"/>
+      <w:bookmarkStart w:name="h.cjycrlx9p6b9" w:colFirst="0" w:colLast="0" w:id="7"/>
+      <w:bookmarkStart w:name="_Toc400237467" w:id="8"/>
       <w:bookmarkEnd w:id="7"/>
       <w:r>
         <w:lastRenderedPageBreak/>
@@ -1608,8 +1679,8 @@
         <w:pStyle w:val="Heading2"/>
         <w:contextualSpacing w:val="0"/>
       </w:pPr>
-      <w:bookmarkStart w:id="9" w:name="h.7h98slmigz3g" w:colFirst="0" w:colLast="0"/>
-      <w:bookmarkStart w:id="10" w:name="_Toc400237468"/>
+      <w:bookmarkStart w:name="h.7h98slmigz3g" w:colFirst="0" w:colLast="0" w:id="9"/>
+      <w:bookmarkStart w:name="_Toc400237468" w:id="10"/>
       <w:bookmarkEnd w:id="9"/>
       <w:r>
         <w:t>1.4. Scope and Limitations</w:t>
@@ -1734,7 +1805,7 @@
         <w:pStyle w:val="Heading1"/>
         <w:contextualSpacing w:val="0"/>
       </w:pPr>
-      <w:bookmarkStart w:id="13" w:name="h.9yag5y55moil" w:colFirst="0" w:colLast="0"/>
+      <w:bookmarkStart w:name="h.9yag5y55moil" w:colFirst="0" w:colLast="0" w:id="13"/>
       <w:bookmarkEnd w:id="13"/>
     </w:p>
     <w:p>
@@ -1747,7 +1818,7 @@
         <w:pStyle w:val="Heading1"/>
         <w:contextualSpacing w:val="0"/>
       </w:pPr>
-      <w:bookmarkStart w:id="14" w:name="h.hno860hzsmtu" w:colFirst="0" w:colLast="0"/>
+      <w:bookmarkStart w:name="h.hno860hzsmtu" w:colFirst="0" w:colLast="0" w:id="14"/>
       <w:bookmarkEnd w:id="14"/>
     </w:p>
     <w:p>
@@ -1755,8 +1826,8 @@
         <w:pStyle w:val="Heading1"/>
         <w:contextualSpacing w:val="0"/>
       </w:pPr>
-      <w:bookmarkStart w:id="15" w:name="h.wv0kmb1gnro" w:colFirst="0" w:colLast="0"/>
-      <w:bookmarkStart w:id="16" w:name="_Toc400237469"/>
+      <w:bookmarkStart w:name="h.wv0kmb1gnro" w:colFirst="0" w:colLast="0" w:id="15"/>
+      <w:bookmarkStart w:name="_Toc400237469" w:id="16"/>
       <w:bookmarkEnd w:id="15"/>
       <w:r>
         <w:t>Chapter 2</w:t>
@@ -2286,7 +2357,7 @@
         <w:pStyle w:val="Heading1"/>
         <w:contextualSpacing w:val="0"/>
       </w:pPr>
-      <w:bookmarkStart w:id="17" w:name="h.vwpilhngo6f2" w:colFirst="0" w:colLast="0"/>
+      <w:bookmarkStart w:name="h.vwpilhngo6f2" w:colFirst="0" w:colLast="0" w:id="17"/>
       <w:bookmarkEnd w:id="17"/>
     </w:p>
     <w:p>
@@ -2299,7 +2370,7 @@
         <w:pStyle w:val="Heading1"/>
         <w:contextualSpacing w:val="0"/>
       </w:pPr>
-      <w:bookmarkStart w:id="18" w:name="h.1pfnhgjlgb7y" w:colFirst="0" w:colLast="0"/>
+      <w:bookmarkStart w:name="h.1pfnhgjlgb7y" w:colFirst="0" w:colLast="0" w:id="18"/>
       <w:bookmarkEnd w:id="18"/>
     </w:p>
     <w:p>
@@ -2307,8 +2378,8 @@
         <w:pStyle w:val="Heading1"/>
         <w:contextualSpacing w:val="0"/>
       </w:pPr>
-      <w:bookmarkStart w:id="19" w:name="h.11xdn7wtec30" w:colFirst="0" w:colLast="0"/>
-      <w:bookmarkStart w:id="20" w:name="_Toc400237470"/>
+      <w:bookmarkStart w:name="h.11xdn7wtec30" w:colFirst="0" w:colLast="0" w:id="19"/>
+      <w:bookmarkStart w:name="_Toc400237470" w:id="20"/>
       <w:bookmarkEnd w:id="19"/>
       <w:r>
         <w:t>Chapter 3</w:t>
@@ -2329,8 +2400,8 @@
         <w:pStyle w:val="Heading2"/>
         <w:contextualSpacing w:val="0"/>
       </w:pPr>
-      <w:bookmarkStart w:id="21" w:name="h.4wyp8ikn4ikv" w:colFirst="0" w:colLast="0"/>
-      <w:bookmarkStart w:id="22" w:name="_Toc400237471"/>
+      <w:bookmarkStart w:name="h.4wyp8ikn4ikv" w:colFirst="0" w:colLast="0" w:id="21"/>
+      <w:bookmarkStart w:name="_Toc400237471" w:id="22"/>
       <w:bookmarkEnd w:id="21"/>
       <w:r>
         <w:t>3.1  Design Methodology</w:t>
@@ -2459,8 +2530,8 @@
         <w:pStyle w:val="Heading2"/>
         <w:contextualSpacing w:val="0"/>
       </w:pPr>
-      <w:bookmarkStart w:id="23" w:name="h.ttermf7bxj43" w:colFirst="0" w:colLast="0"/>
-      <w:bookmarkStart w:id="24" w:name="_Toc400237472"/>
+      <w:bookmarkStart w:name="h.ttermf7bxj43" w:colFirst="0" w:colLast="0" w:id="23"/>
+      <w:bookmarkStart w:name="_Toc400237472" w:id="24"/>
       <w:bookmarkEnd w:id="23"/>
       <w:r>
         <w:t>3.2 Requirements Analysis</w:t>
@@ -2475,8 +2546,8 @@
         <w:pStyle w:val="Heading3"/>
         <w:contextualSpacing w:val="0"/>
       </w:pPr>
-      <w:bookmarkStart w:id="25" w:name="h.zabstpi7jpoa" w:colFirst="0" w:colLast="0"/>
-      <w:bookmarkStart w:id="26" w:name="_Toc400237473"/>
+      <w:bookmarkStart w:name="h.zabstpi7jpoa" w:colFirst="0" w:colLast="0" w:id="25"/>
+      <w:bookmarkStart w:name="_Toc400237473" w:id="26"/>
       <w:bookmarkEnd w:id="25"/>
       <w:r>
         <w:t>3.2.1  Functional Requirements:</w:t>
@@ -2653,8 +2724,8 @@
         <w:pStyle w:val="Heading3"/>
         <w:contextualSpacing w:val="0"/>
       </w:pPr>
-      <w:bookmarkStart w:id="27" w:name="h.llp32m1m3ptc" w:colFirst="0" w:colLast="0"/>
-      <w:bookmarkStart w:id="28" w:name="_Toc400237474"/>
+      <w:bookmarkStart w:name="h.llp32m1m3ptc" w:colFirst="0" w:colLast="0" w:id="27"/>
+      <w:bookmarkStart w:name="_Toc400237474" w:id="28"/>
       <w:bookmarkEnd w:id="27"/>
       <w:r>
         <w:t>3.2.2  Non-Functional Requirements:</w:t>
@@ -2768,8 +2839,8 @@
         <w:pStyle w:val="Heading2"/>
         <w:contextualSpacing w:val="0"/>
       </w:pPr>
-      <w:bookmarkStart w:id="30" w:name="h.w6xuodw8kn8b" w:colFirst="0" w:colLast="0"/>
-      <w:bookmarkStart w:id="31" w:name="_Toc400237475"/>
+      <w:bookmarkStart w:name="h.w6xuodw8kn8b" w:colFirst="0" w:colLast="0" w:id="30"/>
+      <w:bookmarkStart w:name="_Toc400237475" w:id="31"/>
       <w:bookmarkEnd w:id="30"/>
       <w:r>
         <w:t>3.3 Overview</w:t>
@@ -2916,8 +2987,8 @@
         <w:pStyle w:val="Heading3"/>
         <w:contextualSpacing w:val="0"/>
       </w:pPr>
-      <w:bookmarkStart w:id="32" w:name="h.hf5fh0u3u5vn" w:colFirst="0" w:colLast="0"/>
-      <w:bookmarkStart w:id="33" w:name="_Toc400237476"/>
+      <w:bookmarkStart w:name="h.hf5fh0u3u5vn" w:colFirst="0" w:colLast="0" w:id="32"/>
+      <w:bookmarkStart w:name="_Toc400237476" w:id="33"/>
       <w:bookmarkEnd w:id="32"/>
       <w:r>
         <w:lastRenderedPageBreak/>
@@ -3111,8 +3182,8 @@
         <w:pStyle w:val="Heading3"/>
         <w:contextualSpacing w:val="0"/>
       </w:pPr>
-      <w:bookmarkStart w:id="34" w:name="h.lbirhnaxnaap" w:colFirst="0" w:colLast="0"/>
-      <w:bookmarkStart w:id="35" w:name="_Toc400237477"/>
+      <w:bookmarkStart w:name="h.lbirhnaxnaap" w:colFirst="0" w:colLast="0" w:id="34"/>
+      <w:bookmarkStart w:name="_Toc400237477" w:id="35"/>
       <w:bookmarkEnd w:id="34"/>
       <w:r>
         <w:t>3.3.2  Prototype</w:t>
@@ -4158,7 +4229,7 @@
         <w:pStyle w:val="Heading1"/>
         <w:contextualSpacing w:val="0"/>
       </w:pPr>
-      <w:bookmarkStart w:id="36" w:name="h.59jbrveitkr0" w:colFirst="0" w:colLast="0"/>
+      <w:bookmarkStart w:name="h.59jbrveitkr0" w:colFirst="0" w:colLast="0" w:id="36"/>
       <w:bookmarkEnd w:id="36"/>
     </w:p>
     <w:p>
@@ -4167,8 +4238,8 @@
         <w:contextualSpacing w:val="0"/>
         <w:jc w:val="center"/>
       </w:pPr>
-      <w:bookmarkStart w:id="37" w:name="h.uv0qe2y8ohu3" w:colFirst="0" w:colLast="0"/>
-      <w:bookmarkStart w:id="38" w:name="_Toc400237478"/>
+      <w:bookmarkStart w:name="h.uv0qe2y8ohu3" w:colFirst="0" w:colLast="0" w:id="37"/>
+      <w:bookmarkStart w:name="_Toc400237478" w:id="38"/>
       <w:bookmarkEnd w:id="37"/>
       <w:r>
         <w:rPr>
@@ -4300,7 +4371,7 @@
         <w:pStyle w:val="Heading2"/>
         <w:contextualSpacing w:val="0"/>
       </w:pPr>
-      <w:bookmarkStart w:id="39" w:name="h.vdorl7xvu5u0" w:colFirst="0" w:colLast="0"/>
+      <w:bookmarkStart w:name="h.vdorl7xvu5u0" w:colFirst="0" w:colLast="0" w:id="39"/>
       <w:bookmarkEnd w:id="39"/>
     </w:p>
     <w:p>
@@ -4308,7 +4379,7 @@
         <w:pStyle w:val="Heading2"/>
         <w:contextualSpacing w:val="0"/>
       </w:pPr>
-      <w:bookmarkStart w:id="40" w:name="h.hu9dgljqp0d3" w:colFirst="0" w:colLast="0"/>
+      <w:bookmarkStart w:name="h.hu9dgljqp0d3" w:colFirst="0" w:colLast="0" w:id="40"/>
       <w:bookmarkEnd w:id="40"/>
     </w:p>
     <w:p>
@@ -4316,7 +4387,7 @@
         <w:pStyle w:val="Heading2"/>
         <w:contextualSpacing w:val="0"/>
       </w:pPr>
-      <w:bookmarkStart w:id="41" w:name="h.t6dypdf2bwxw" w:colFirst="0" w:colLast="0"/>
+      <w:bookmarkStart w:name="h.t6dypdf2bwxw" w:colFirst="0" w:colLast="0" w:id="41"/>
       <w:bookmarkEnd w:id="41"/>
     </w:p>
     <w:p>
@@ -4324,7 +4395,7 @@
         <w:pStyle w:val="Heading2"/>
         <w:contextualSpacing w:val="0"/>
       </w:pPr>
-      <w:bookmarkStart w:id="42" w:name="h.i447owq2w2py" w:colFirst="0" w:colLast="0"/>
+      <w:bookmarkStart w:name="h.i447owq2w2py" w:colFirst="0" w:colLast="0" w:id="42"/>
       <w:bookmarkEnd w:id="42"/>
     </w:p>
     <w:p>
@@ -4332,7 +4403,7 @@
         <w:pStyle w:val="Heading2"/>
         <w:contextualSpacing w:val="0"/>
       </w:pPr>
-      <w:bookmarkStart w:id="43" w:name="h.mrb4vaweluf" w:colFirst="0" w:colLast="0"/>
+      <w:bookmarkStart w:name="h.mrb4vaweluf" w:colFirst="0" w:colLast="0" w:id="43"/>
       <w:bookmarkEnd w:id="43"/>
     </w:p>
     <w:p>
@@ -4340,7 +4411,7 @@
         <w:pStyle w:val="Heading2"/>
         <w:contextualSpacing w:val="0"/>
       </w:pPr>
-      <w:bookmarkStart w:id="44" w:name="h.kdl248pnirp3" w:colFirst="0" w:colLast="0"/>
+      <w:bookmarkStart w:name="h.kdl248pnirp3" w:colFirst="0" w:colLast="0" w:id="44"/>
       <w:bookmarkEnd w:id="44"/>
     </w:p>
     <w:p>
@@ -4348,7 +4419,7 @@
         <w:pStyle w:val="Heading2"/>
         <w:contextualSpacing w:val="0"/>
       </w:pPr>
-      <w:bookmarkStart w:id="45" w:name="h.m7t0ki7fuxxi" w:colFirst="0" w:colLast="0"/>
+      <w:bookmarkStart w:name="h.m7t0ki7fuxxi" w:colFirst="0" w:colLast="0" w:id="45"/>
       <w:bookmarkEnd w:id="45"/>
     </w:p>
     <w:p>
@@ -4356,7 +4427,7 @@
         <w:pStyle w:val="Heading2"/>
         <w:contextualSpacing w:val="0"/>
       </w:pPr>
-      <w:bookmarkStart w:id="46" w:name="h.ci301c5f6hdj" w:colFirst="0" w:colLast="0"/>
+      <w:bookmarkStart w:name="h.ci301c5f6hdj" w:colFirst="0" w:colLast="0" w:id="46"/>
       <w:bookmarkEnd w:id="46"/>
     </w:p>
     <w:p>
@@ -4364,7 +4435,7 @@
         <w:pStyle w:val="Heading2"/>
         <w:contextualSpacing w:val="0"/>
       </w:pPr>
-      <w:bookmarkStart w:id="47" w:name="h.nu1avco7xhcr" w:colFirst="0" w:colLast="0"/>
+      <w:bookmarkStart w:name="h.nu1avco7xhcr" w:colFirst="0" w:colLast="0" w:id="47"/>
       <w:bookmarkEnd w:id="47"/>
     </w:p>
     <w:p>
@@ -4372,7 +4443,7 @@
         <w:pStyle w:val="Heading2"/>
         <w:contextualSpacing w:val="0"/>
       </w:pPr>
-      <w:bookmarkStart w:id="48" w:name="h.mpkxb27txm6i" w:colFirst="0" w:colLast="0"/>
+      <w:bookmarkStart w:name="h.mpkxb27txm6i" w:colFirst="0" w:colLast="0" w:id="48"/>
       <w:bookmarkEnd w:id="48"/>
     </w:p>
     <w:p>
@@ -4380,7 +4451,7 @@
         <w:pStyle w:val="Heading2"/>
         <w:contextualSpacing w:val="0"/>
       </w:pPr>
-      <w:bookmarkStart w:id="49" w:name="h.5p1r2e6jlj1f" w:colFirst="0" w:colLast="0"/>
+      <w:bookmarkStart w:name="h.5p1r2e6jlj1f" w:colFirst="0" w:colLast="0" w:id="49"/>
       <w:bookmarkEnd w:id="49"/>
     </w:p>
     <w:p>
@@ -4388,7 +4459,7 @@
         <w:pStyle w:val="Heading2"/>
         <w:contextualSpacing w:val="0"/>
       </w:pPr>
-      <w:bookmarkStart w:id="50" w:name="h.q9bpmo3tmzcu" w:colFirst="0" w:colLast="0"/>
+      <w:bookmarkStart w:name="h.q9bpmo3tmzcu" w:colFirst="0" w:colLast="0" w:id="50"/>
       <w:bookmarkEnd w:id="50"/>
     </w:p>
     <w:p>
@@ -4396,8 +4467,8 @@
         <w:pStyle w:val="Heading2"/>
         <w:contextualSpacing w:val="0"/>
       </w:pPr>
-      <w:bookmarkStart w:id="51" w:name="h.v7nn3byye8ft" w:colFirst="0" w:colLast="0"/>
-      <w:bookmarkStart w:id="52" w:name="_Toc400237479"/>
+      <w:bookmarkStart w:name="h.v7nn3byye8ft" w:colFirst="0" w:colLast="0" w:id="51"/>
+      <w:bookmarkStart w:name="_Toc400237479" w:id="52"/>
       <w:bookmarkEnd w:id="51"/>
       <w:r>
         <w:t>Bibliography</w:t>
@@ -4409,7 +4480,7 @@
         <w:pStyle w:val="NoSpacing"/>
         <w:ind w:left="1440" w:hanging="1440"/>
       </w:pPr>
-      <w:bookmarkStart w:id="53" w:name="h.ecxld64kwpcb" w:colFirst="0" w:colLast="0"/>
+      <w:bookmarkStart w:name="h.ecxld64kwpcb" w:colFirst="0" w:colLast="0" w:id="53"/>
       <w:bookmarkEnd w:id="53"/>
       <w:r>
         <w:t xml:space="preserve">Barclay J. L., Gibson P. H., Lewis A., Wilson C., Affolter J. T., Patel J. C., Scott N. W...Broadhurst P. A. (2013). </w:t>
@@ -5024,7 +5095,7 @@
     </w:p>
     <w:sectPr>
       <w:headerReference w:type="default" r:id="rId41"/>
-      <w:pgSz w:w="12240" w:h="15840"/>
+      <w:pgSz w:w="12240" w:h="15840" w:orient="portrait"/>
       <w:pgMar w:top="1440" w:right="1440" w:bottom="1440" w:left="2160" w:header="720" w:footer="720" w:gutter="0"/>
       <w:cols w:space="720"/>
     </w:sectPr>
@@ -5034,7 +5105,7 @@
 
 <file path=word/comments.xml><?xml version="1.0" encoding="utf-8"?>
 <w:comments xmlns:wpc="http://schemas.microsoft.com/office/word/2010/wordprocessingCanvas" xmlns:mc="http://schemas.openxmlformats.org/markup-compatibility/2006" xmlns:o="urn:schemas-microsoft-com:office:office" xmlns:r="http://schemas.openxmlformats.org/officeDocument/2006/relationships" xmlns:m="http://schemas.openxmlformats.org/officeDocument/2006/math" xmlns:v="urn:schemas-microsoft-com:vml" xmlns:wp14="http://schemas.microsoft.com/office/word/2010/wordprocessingDrawing" xmlns:wp="http://schemas.openxmlformats.org/drawingml/2006/wordprocessingDrawing" xmlns:w10="urn:schemas-microsoft-com:office:word" xmlns:w="http://schemas.openxmlformats.org/wordprocessingml/2006/main" xmlns:w14="http://schemas.microsoft.com/office/word/2010/wordml" xmlns:w15="http://schemas.microsoft.com/office/word/2012/wordml" xmlns:wpg="http://schemas.microsoft.com/office/word/2010/wordprocessingGroup" xmlns:wpi="http://schemas.microsoft.com/office/word/2010/wordprocessingInk" xmlns:wne="http://schemas.microsoft.com/office/word/2006/wordml" xmlns:wps="http://schemas.microsoft.com/office/word/2010/wordprocessingShape" mc:Ignorable="w14 w15 wp14">
-  <w:comment w:id="11" w:author="Patrick Joshua Saguinsin" w:date="2014-09-05T18:18:00Z" w:initials="">
+  <w:comment w:initials="" w:author="Patrick Joshua Saguinsin" w:date="2014-09-05T18:18:00Z" w:id="11">
     <w:p>
       <w:pPr>
         <w:widowControl w:val="0"/>
@@ -5045,7 +5116,7 @@
       </w:r>
     </w:p>
   </w:comment>
-  <w:comment w:id="12" w:author="Patrick Joshua Saguinsin" w:date="2014-09-05T18:20:00Z" w:initials="">
+  <w:comment w:initials="" w:author="Patrick Joshua Saguinsin" w:date="2014-09-05T18:20:00Z" w:id="12">
     <w:p>
       <w:pPr>
         <w:widowControl w:val="0"/>
@@ -5056,7 +5127,7 @@
       </w:r>
     </w:p>
   </w:comment>
-  <w:comment w:id="29" w:author="Patrick Joshua Saguinsin" w:date="2014-09-05T18:27:00Z" w:initials="">
+  <w:comment w:initials="" w:author="Patrick Joshua Saguinsin" w:date="2014-09-05T18:27:00Z" w:id="29">
     <w:p>
       <w:pPr>
         <w:widowControl w:val="0"/>
@@ -5626,7 +5697,7 @@
   <w:docDefaults>
     <w:rPrDefault>
       <w:rPr>
-        <w:rFonts w:ascii="Arial" w:eastAsia="Arial" w:hAnsi="Arial" w:cs="Arial"/>
+        <w:rFonts w:ascii="Arial" w:hAnsi="Arial" w:eastAsia="Arial" w:cs="Arial"/>
         <w:color w:val="000000"/>
         <w:sz w:val="22"/>
         <w:lang w:val="en-PH" w:eastAsia="en-PH" w:bidi="ar-SA"/>
@@ -5641,14 +5712,14 @@
   <w:latentStyles w:defLockedState="0" w:defUIPriority="99" w:defSemiHidden="0" w:defUnhideWhenUsed="0" w:defQFormat="0" w:count="371">
     <w:lsdException w:name="Normal" w:uiPriority="0" w:qFormat="1"/>
     <w:lsdException w:name="heading 1" w:uiPriority="0" w:qFormat="1"/>
-    <w:lsdException w:name="heading 2" w:semiHidden="1" w:uiPriority="0" w:unhideWhenUsed="1" w:qFormat="1"/>
-    <w:lsdException w:name="heading 3" w:semiHidden="1" w:uiPriority="0" w:unhideWhenUsed="1" w:qFormat="1"/>
-    <w:lsdException w:name="heading 4" w:semiHidden="1" w:uiPriority="0" w:unhideWhenUsed="1" w:qFormat="1"/>
-    <w:lsdException w:name="heading 5" w:semiHidden="1" w:uiPriority="0" w:unhideWhenUsed="1" w:qFormat="1"/>
-    <w:lsdException w:name="heading 6" w:semiHidden="1" w:uiPriority="0" w:unhideWhenUsed="1" w:qFormat="1"/>
-    <w:lsdException w:name="heading 7" w:semiHidden="1" w:uiPriority="9" w:unhideWhenUsed="1" w:qFormat="1"/>
-    <w:lsdException w:name="heading 8" w:semiHidden="1" w:uiPriority="9" w:unhideWhenUsed="1" w:qFormat="1"/>
-    <w:lsdException w:name="heading 9" w:semiHidden="1" w:uiPriority="9" w:unhideWhenUsed="1" w:qFormat="1"/>
+    <w:lsdException w:name="heading 2" w:uiPriority="0" w:semiHidden="1" w:unhideWhenUsed="1" w:qFormat="1"/>
+    <w:lsdException w:name="heading 3" w:uiPriority="0" w:semiHidden="1" w:unhideWhenUsed="1" w:qFormat="1"/>
+    <w:lsdException w:name="heading 4" w:uiPriority="0" w:semiHidden="1" w:unhideWhenUsed="1" w:qFormat="1"/>
+    <w:lsdException w:name="heading 5" w:uiPriority="0" w:semiHidden="1" w:unhideWhenUsed="1" w:qFormat="1"/>
+    <w:lsdException w:name="heading 6" w:uiPriority="0" w:semiHidden="1" w:unhideWhenUsed="1" w:qFormat="1"/>
+    <w:lsdException w:name="heading 7" w:uiPriority="9" w:semiHidden="1" w:unhideWhenUsed="1" w:qFormat="1"/>
+    <w:lsdException w:name="heading 8" w:uiPriority="9" w:semiHidden="1" w:unhideWhenUsed="1" w:qFormat="1"/>
+    <w:lsdException w:name="heading 9" w:uiPriority="9" w:semiHidden="1" w:unhideWhenUsed="1" w:qFormat="1"/>
     <w:lsdException w:name="index 1" w:semiHidden="1" w:unhideWhenUsed="1"/>
     <w:lsdException w:name="index 2" w:semiHidden="1" w:unhideWhenUsed="1"/>
     <w:lsdException w:name="index 3" w:semiHidden="1" w:unhideWhenUsed="1"/>
@@ -5658,22 +5729,22 @@
     <w:lsdException w:name="index 7" w:semiHidden="1" w:unhideWhenUsed="1"/>
     <w:lsdException w:name="index 8" w:semiHidden="1" w:unhideWhenUsed="1"/>
     <w:lsdException w:name="index 9" w:semiHidden="1" w:unhideWhenUsed="1"/>
-    <w:lsdException w:name="toc 1" w:semiHidden="1" w:uiPriority="39" w:unhideWhenUsed="1"/>
-    <w:lsdException w:name="toc 2" w:semiHidden="1" w:uiPriority="39" w:unhideWhenUsed="1"/>
-    <w:lsdException w:name="toc 3" w:semiHidden="1" w:uiPriority="39" w:unhideWhenUsed="1"/>
-    <w:lsdException w:name="toc 4" w:semiHidden="1" w:uiPriority="39" w:unhideWhenUsed="1"/>
-    <w:lsdException w:name="toc 5" w:semiHidden="1" w:uiPriority="39" w:unhideWhenUsed="1"/>
-    <w:lsdException w:name="toc 6" w:semiHidden="1" w:uiPriority="39" w:unhideWhenUsed="1"/>
-    <w:lsdException w:name="toc 7" w:semiHidden="1" w:uiPriority="39" w:unhideWhenUsed="1"/>
-    <w:lsdException w:name="toc 8" w:semiHidden="1" w:uiPriority="39" w:unhideWhenUsed="1"/>
-    <w:lsdException w:name="toc 9" w:semiHidden="1" w:uiPriority="39" w:unhideWhenUsed="1"/>
+    <w:lsdException w:name="toc 1" w:uiPriority="39" w:semiHidden="1" w:unhideWhenUsed="1"/>
+    <w:lsdException w:name="toc 2" w:uiPriority="39" w:semiHidden="1" w:unhideWhenUsed="1"/>
+    <w:lsdException w:name="toc 3" w:uiPriority="39" w:semiHidden="1" w:unhideWhenUsed="1"/>
+    <w:lsdException w:name="toc 4" w:uiPriority="39" w:semiHidden="1" w:unhideWhenUsed="1"/>
+    <w:lsdException w:name="toc 5" w:uiPriority="39" w:semiHidden="1" w:unhideWhenUsed="1"/>
+    <w:lsdException w:name="toc 6" w:uiPriority="39" w:semiHidden="1" w:unhideWhenUsed="1"/>
+    <w:lsdException w:name="toc 7" w:uiPriority="39" w:semiHidden="1" w:unhideWhenUsed="1"/>
+    <w:lsdException w:name="toc 8" w:uiPriority="39" w:semiHidden="1" w:unhideWhenUsed="1"/>
+    <w:lsdException w:name="toc 9" w:uiPriority="39" w:semiHidden="1" w:unhideWhenUsed="1"/>
     <w:lsdException w:name="Normal Indent" w:semiHidden="1" w:unhideWhenUsed="1"/>
     <w:lsdException w:name="footnote text" w:semiHidden="1" w:unhideWhenUsed="1"/>
     <w:lsdException w:name="annotation text" w:semiHidden="1" w:unhideWhenUsed="1"/>
     <w:lsdException w:name="header" w:semiHidden="1" w:unhideWhenUsed="1"/>
     <w:lsdException w:name="footer" w:semiHidden="1" w:unhideWhenUsed="1"/>
     <w:lsdException w:name="index heading" w:semiHidden="1" w:unhideWhenUsed="1"/>
-    <w:lsdException w:name="caption" w:semiHidden="1" w:uiPriority="35" w:unhideWhenUsed="1" w:qFormat="1"/>
+    <w:lsdException w:name="caption" w:uiPriority="35" w:semiHidden="1" w:unhideWhenUsed="1" w:qFormat="1"/>
     <w:lsdException w:name="table of figures" w:semiHidden="1" w:unhideWhenUsed="1"/>
     <w:lsdException w:name="envelope address" w:semiHidden="1" w:unhideWhenUsed="1"/>
     <w:lsdException w:name="envelope return" w:semiHidden="1" w:unhideWhenUsed="1"/>
@@ -5704,7 +5775,7 @@
     <w:lsdException w:name="Title" w:uiPriority="0" w:qFormat="1"/>
     <w:lsdException w:name="Closing" w:semiHidden="1" w:unhideWhenUsed="1"/>
     <w:lsdException w:name="Signature" w:semiHidden="1" w:unhideWhenUsed="1"/>
-    <w:lsdException w:name="Default Paragraph Font" w:semiHidden="1" w:uiPriority="1" w:unhideWhenUsed="1"/>
+    <w:lsdException w:name="Default Paragraph Font" w:uiPriority="1" w:semiHidden="1" w:unhideWhenUsed="1"/>
     <w:lsdException w:name="Body Text" w:semiHidden="1" w:unhideWhenUsed="1"/>
     <w:lsdException w:name="Body Text Indent" w:semiHidden="1" w:unhideWhenUsed="1"/>
     <w:lsdException w:name="List Continue" w:semiHidden="1" w:unhideWhenUsed="1"/>
@@ -5904,8 +5975,8 @@
     <w:lsdException w:name="Subtle Reference" w:uiPriority="31" w:qFormat="1"/>
     <w:lsdException w:name="Intense Reference" w:uiPriority="32" w:qFormat="1"/>
     <w:lsdException w:name="Book Title" w:uiPriority="33" w:qFormat="1"/>
-    <w:lsdException w:name="Bibliography" w:semiHidden="1" w:uiPriority="37" w:unhideWhenUsed="1"/>
-    <w:lsdException w:name="TOC Heading" w:semiHidden="1" w:uiPriority="39" w:unhideWhenUsed="1" w:qFormat="1"/>
+    <w:lsdException w:name="Bibliography" w:uiPriority="37" w:semiHidden="1" w:unhideWhenUsed="1"/>
+    <w:lsdException w:name="TOC Heading" w:uiPriority="39" w:semiHidden="1" w:unhideWhenUsed="1" w:qFormat="1"/>
     <w:lsdException w:name="Plain Table 1" w:uiPriority="41"/>
     <w:lsdException w:name="Plain Table 2" w:uiPriority="42"/>
     <w:lsdException w:name="Plain Table 3" w:uiPriority="43"/>
@@ -6011,7 +6082,7 @@
     <w:lsdException w:name="List Table 6 Colorful Accent 6" w:uiPriority="51"/>
     <w:lsdException w:name="List Table 7 Colorful Accent 6" w:uiPriority="52"/>
   </w:latentStyles>
-  <w:style w:type="paragraph" w:default="1" w:styleId="Normal">
+  <w:style w:type="paragraph" w:styleId="Normal" w:default="1">
     <w:name w:val="Normal"/>
   </w:style>
   <w:style w:type="paragraph" w:styleId="Heading1">
@@ -6116,13 +6187,13 @@
       <w:color w:val="666666"/>
     </w:rPr>
   </w:style>
-  <w:style w:type="character" w:default="1" w:styleId="DefaultParagraphFont">
+  <w:style w:type="character" w:styleId="DefaultParagraphFont" w:default="1">
     <w:name w:val="Default Paragraph Font"/>
     <w:uiPriority w:val="1"/>
     <w:semiHidden/>
     <w:unhideWhenUsed/>
   </w:style>
-  <w:style w:type="table" w:default="1" w:styleId="TableNormal">
+  <w:style w:type="table" w:styleId="TableNormal" w:default="1">
     <w:name w:val="Normal Table"/>
     <w:uiPriority w:val="99"/>
     <w:semiHidden/>
@@ -6137,7 +6208,7 @@
       </w:tblCellMar>
     </w:tblPr>
   </w:style>
-  <w:style w:type="numbering" w:default="1" w:styleId="NoList">
+  <w:style w:type="numbering" w:styleId="NoList" w:default="1">
     <w:name w:val="No List"/>
     <w:uiPriority w:val="99"/>
     <w:semiHidden/>
@@ -6188,7 +6259,7 @@
       <w:sz w:val="20"/>
     </w:rPr>
   </w:style>
-  <w:style w:type="character" w:customStyle="1" w:styleId="CommentTextChar">
+  <w:style w:type="character" w:styleId="CommentTextChar" w:customStyle="1">
     <w:name w:val="Comment Text Char"/>
     <w:basedOn w:val="DefaultParagraphFont"/>
     <w:link w:val="CommentText"/>
@@ -6226,7 +6297,7 @@
       <w:szCs w:val="18"/>
     </w:rPr>
   </w:style>
-  <w:style w:type="character" w:customStyle="1" w:styleId="BalloonTextChar">
+  <w:style w:type="character" w:styleId="BalloonTextChar" w:customStyle="1">
     <w:name w:val="Balloon Text Char"/>
     <w:basedOn w:val="DefaultParagraphFont"/>
     <w:link w:val="BalloonText"/>
@@ -6255,7 +6326,7 @@
       <w:spacing w:line="240" w:lineRule="auto"/>
     </w:pPr>
   </w:style>
-  <w:style w:type="character" w:customStyle="1" w:styleId="HeaderChar">
+  <w:style w:type="character" w:styleId="HeaderChar" w:customStyle="1">
     <w:name w:val="Header Char"/>
     <w:basedOn w:val="DefaultParagraphFont"/>
     <w:link w:val="Header"/>
@@ -6279,7 +6350,7 @@
       <w:spacing w:line="240" w:lineRule="auto"/>
     </w:pPr>
   </w:style>
-  <w:style w:type="character" w:customStyle="1" w:styleId="FooterChar">
+  <w:style w:type="character" w:styleId="FooterChar" w:customStyle="1">
     <w:name w:val="Footer Char"/>
     <w:basedOn w:val="DefaultParagraphFont"/>
     <w:link w:val="Footer"/>

</xml_diff>